<commit_message>
Subo informe justificativo flujo app.
</commit_message>
<xml_diff>
--- a/Informe justificativo de elección de la pantalla.docx
+++ b/Informe justificativo de elección de la pantalla.docx
@@ -36,7 +36,7 @@
     <w:p>
       <w:pPr>
         <w:spacing w:line="360" w:lineRule="auto"/>
-        <w:jc w:val="right"/>
+        <w:jc w:val="both"/>
         <w:rPr>
           <w:rFonts w:ascii="Times New Roman" w:hAnsi="Times New Roman" w:cs="Times New Roman"/>
           <w:bCs/>
@@ -51,19 +51,40 @@
           <w:sz w:val="24"/>
           <w:szCs w:val="24"/>
         </w:rPr>
-        <w:t>Por Asada, Martina y López, Sebastián.</w:t>
-      </w:r>
-    </w:p>
-    <w:p>
-      <w:pPr>
-        <w:spacing w:line="360" w:lineRule="auto"/>
-        <w:jc w:val="right"/>
-        <w:rPr>
-          <w:rFonts w:ascii="Times New Roman" w:hAnsi="Times New Roman" w:cs="Times New Roman"/>
-          <w:sz w:val="24"/>
-          <w:szCs w:val="24"/>
-        </w:rPr>
-      </w:pPr>
+        <w:t>Por Asad, Martina y López, Sebastián.</w:t>
+      </w:r>
+    </w:p>
+    <w:p>
+      <w:pPr>
+        <w:spacing w:line="360" w:lineRule="auto"/>
+        <w:jc w:val="both"/>
+        <w:rPr>
+          <w:rFonts w:ascii="Times New Roman" w:hAnsi="Times New Roman" w:cs="Times New Roman"/>
+          <w:sz w:val="24"/>
+          <w:szCs w:val="24"/>
+        </w:rPr>
+      </w:pPr>
+    </w:p>
+    <w:p>
+      <w:pPr>
+        <w:spacing w:line="360" w:lineRule="auto"/>
+        <w:jc w:val="both"/>
+        <w:rPr>
+          <w:rFonts w:ascii="Times New Roman" w:hAnsi="Times New Roman" w:cs="Times New Roman"/>
+          <w:b/>
+          <w:sz w:val="24"/>
+          <w:szCs w:val="24"/>
+        </w:rPr>
+      </w:pPr>
+      <w:r>
+        <w:rPr>
+          <w:rFonts w:ascii="Times New Roman" w:hAnsi="Times New Roman" w:cs="Times New Roman"/>
+          <w:b/>
+          <w:sz w:val="24"/>
+          <w:szCs w:val="24"/>
+        </w:rPr>
+        <w:t xml:space="preserve">A nivel general: </w:t>
+      </w:r>
     </w:p>
     <w:p>
       <w:pPr>
@@ -232,7 +253,57 @@
           <w:sz w:val="24"/>
           <w:szCs w:val="24"/>
         </w:rPr>
-        <w:t xml:space="preserve">Para facilitar la búsqueda de eventos y actividades, hemos implementado dos menús desplegables que permiten a los usuarios seleccionar el día y el evento de su interés. Una vez que el usuario ha hecho sus selecciones, se espera que presione el botón "buscar". Esto activará una transición a otra </w:t>
+        <w:t>Para facilitar la búsqueda de eventos y actividades, hemos implementado dos menús desplegables que permiten a los usuarios seleccionar el día</w:t>
+      </w:r>
+      <w:r>
+        <w:rPr>
+          <w:rFonts w:ascii="Times New Roman" w:hAnsi="Times New Roman" w:cs="Times New Roman"/>
+          <w:sz w:val="24"/>
+          <w:szCs w:val="24"/>
+        </w:rPr>
+        <w:t xml:space="preserve"> (lunes y martes)</w:t>
+      </w:r>
+      <w:r>
+        <w:rPr>
+          <w:rFonts w:ascii="Times New Roman" w:hAnsi="Times New Roman" w:cs="Times New Roman"/>
+          <w:sz w:val="24"/>
+          <w:szCs w:val="24"/>
+        </w:rPr>
+        <w:t xml:space="preserve"> y el evento de su interés</w:t>
+      </w:r>
+      <w:r>
+        <w:rPr>
+          <w:rFonts w:ascii="Times New Roman" w:hAnsi="Times New Roman" w:cs="Times New Roman"/>
+          <w:sz w:val="24"/>
+          <w:szCs w:val="24"/>
+        </w:rPr>
+        <w:t xml:space="preserve"> (visitas guiadas y </w:t>
+      </w:r>
+      <w:proofErr w:type="spellStart"/>
+      <w:r>
+        <w:rPr>
+          <w:rFonts w:ascii="Times New Roman" w:hAnsi="Times New Roman" w:cs="Times New Roman"/>
+          <w:sz w:val="24"/>
+          <w:szCs w:val="24"/>
+        </w:rPr>
+        <w:t>gastronomia</w:t>
+      </w:r>
+      <w:proofErr w:type="spellEnd"/>
+      <w:r>
+        <w:rPr>
+          <w:rFonts w:ascii="Times New Roman" w:hAnsi="Times New Roman" w:cs="Times New Roman"/>
+          <w:sz w:val="24"/>
+          <w:szCs w:val="24"/>
+        </w:rPr>
+        <w:t>)</w:t>
+      </w:r>
+      <w:r>
+        <w:rPr>
+          <w:rFonts w:ascii="Times New Roman" w:hAnsi="Times New Roman" w:cs="Times New Roman"/>
+          <w:sz w:val="24"/>
+          <w:szCs w:val="24"/>
+        </w:rPr>
+        <w:t xml:space="preserve">. Una vez que el usuario ha hecho sus selecciones, se espera que presione el botón "buscar". Esto activará una transición a otra </w:t>
       </w:r>
       <w:r>
         <w:rPr>
@@ -348,23 +419,13 @@
           <w:szCs w:val="24"/>
         </w:rPr>
       </w:pPr>
-    </w:p>
-    <w:p>
-      <w:pPr>
-        <w:spacing w:line="360" w:lineRule="auto"/>
-        <w:jc w:val="both"/>
-        <w:rPr>
-          <w:rFonts w:ascii="Times New Roman" w:hAnsi="Times New Roman" w:cs="Times New Roman"/>
-          <w:sz w:val="24"/>
-          <w:szCs w:val="24"/>
-        </w:rPr>
-      </w:pPr>
-      <w:r>
-        <w:rPr>
-          <w:rFonts w:ascii="Times New Roman" w:hAnsi="Times New Roman" w:cs="Times New Roman"/>
-          <w:sz w:val="24"/>
-          <w:szCs w:val="24"/>
-        </w:rPr>
+      <w:r>
+        <w:rPr>
+          <w:rFonts w:ascii="Times New Roman" w:hAnsi="Times New Roman" w:cs="Times New Roman"/>
+          <w:sz w:val="24"/>
+          <w:szCs w:val="24"/>
+        </w:rPr>
+        <w:lastRenderedPageBreak/>
         <w:br/>
         <w:t>El flujo esperable de utilización de la pantalla de inicio de la aplicación móvil del Gobierno de la Ciudad, podría ser el siguiente:</w:t>
       </w:r>
@@ -392,7 +453,6 @@
           <w:sz w:val="24"/>
           <w:szCs w:val="24"/>
         </w:rPr>
-        <w:lastRenderedPageBreak/>
         <w:t>Lanzamiento de la Aplicación:</w:t>
       </w:r>
       <w:r>
@@ -589,7 +649,31 @@
           <w:sz w:val="24"/>
           <w:szCs w:val="24"/>
         </w:rPr>
-        <w:t xml:space="preserve"> Una vez que el usuario ha realizado sus selecciones, presionará el botón "buscar". Esto activa la transición a otra actividad principal (</w:t>
+        <w:t xml:space="preserve"> Una vez que el usuario ha realizado sus selecciones, presionará el botón "buscar". Esto activa la transición a otra actividad principal </w:t>
+      </w:r>
+      <w:r>
+        <w:rPr>
+          <w:rFonts w:ascii="Times New Roman" w:hAnsi="Times New Roman" w:cs="Times New Roman"/>
+          <w:sz w:val="24"/>
+          <w:szCs w:val="24"/>
+        </w:rPr>
+        <w:t>según las opciones seleccionadas</w:t>
+      </w:r>
+      <w:r>
+        <w:rPr>
+          <w:rFonts w:ascii="Times New Roman" w:hAnsi="Times New Roman" w:cs="Times New Roman"/>
+          <w:sz w:val="24"/>
+          <w:szCs w:val="24"/>
+        </w:rPr>
+        <w:t>, donde se muestra información detallada relacionada con el día y el evento seleccionado</w:t>
+      </w:r>
+      <w:r>
+        <w:rPr>
+          <w:rFonts w:ascii="Times New Roman" w:hAnsi="Times New Roman" w:cs="Times New Roman"/>
+          <w:sz w:val="24"/>
+          <w:szCs w:val="24"/>
+        </w:rPr>
+        <w:t xml:space="preserve"> a </w:t>
       </w:r>
       <w:proofErr w:type="spellStart"/>
       <w:r>
@@ -598,7 +682,7 @@
           <w:sz w:val="24"/>
           <w:szCs w:val="24"/>
         </w:rPr>
-        <w:t>mainActivity</w:t>
+        <w:t>traves</w:t>
       </w:r>
       <w:proofErr w:type="spellEnd"/>
       <w:r>
@@ -607,7 +691,33 @@
           <w:sz w:val="24"/>
           <w:szCs w:val="24"/>
         </w:rPr>
-        <w:t>), donde se muestra información detallada relacionada con el día y el evento seleccionado. Aquí, el usuario puede encontrar detalles específicos sobre ubicación, horarios, descripciones y más.</w:t>
+        <w:t xml:space="preserve"> de un </w:t>
+      </w:r>
+      <w:proofErr w:type="spellStart"/>
+      <w:r>
+        <w:rPr>
+          <w:rFonts w:ascii="Times New Roman" w:hAnsi="Times New Roman" w:cs="Times New Roman"/>
+          <w:sz w:val="24"/>
+          <w:szCs w:val="24"/>
+        </w:rPr>
+        <w:t>scrollView</w:t>
+      </w:r>
+      <w:proofErr w:type="spellEnd"/>
+      <w:r>
+        <w:rPr>
+          <w:rFonts w:ascii="Times New Roman" w:hAnsi="Times New Roman" w:cs="Times New Roman"/>
+          <w:sz w:val="24"/>
+          <w:szCs w:val="24"/>
+        </w:rPr>
+        <w:t>. Aquí, el usuario puede encontrar detalles específicos sobre ubicación, horarios, descripciones y más.</w:t>
+      </w:r>
+      <w:r>
+        <w:rPr>
+          <w:rFonts w:ascii="Times New Roman" w:hAnsi="Times New Roman" w:cs="Times New Roman"/>
+          <w:sz w:val="24"/>
+          <w:szCs w:val="24"/>
+        </w:rPr>
+        <w:t xml:space="preserve"> En el caso de las visitas guiadas los días martes, se le solicitara al usuario completar un formulario para realizar una reserva</w:t>
       </w:r>
     </w:p>
     <w:p>
@@ -693,7 +803,16 @@
           <w:sz w:val="24"/>
           <w:szCs w:val="24"/>
         </w:rPr>
-        <w:t xml:space="preserve"> Si el usuario necesita ponerse en contacto con el gobierno de la ciudad, puede hacer clic en el icono de contacto, que redirigirá a una dirección de correo electrónico o al icono de WhatsApp para una comunicación directa. También puede explorar la sección de "Sugerencias" para obtener recomendaciones sobre los lugares más visitados y sus descripciones.</w:t>
+        <w:t xml:space="preserve"> Si el usuario necesita ponerse en contacto con el gobierno de la ciudad, puede hacer clic en el icono de contacto, que redirigirá a una dirección de correo electrónico o al icono de WhatsApp para una comunicación directa. También puede explorar la sección de </w:t>
+      </w:r>
+      <w:r>
+        <w:rPr>
+          <w:rFonts w:ascii="Times New Roman" w:hAnsi="Times New Roman" w:cs="Times New Roman"/>
+          <w:sz w:val="24"/>
+          <w:szCs w:val="24"/>
+        </w:rPr>
+        <w:lastRenderedPageBreak/>
+        <w:t>"Sugerencias" para obtener recomendaciones sobre los lugares más visitados y sus descripciones.</w:t>
       </w:r>
     </w:p>
     <w:p>
@@ -729,8 +848,714 @@
         </w:rPr>
         <w:t xml:space="preserve"> Dependiendo de las necesidades del usuario, este podría regresar a la pantalla de inicio utilizando la navegación de retroceso del dispositivo o explorar otras áreas de la aplicación a través del icono de hamburguesa u otras opciones de menú.</w:t>
       </w:r>
+    </w:p>
+    <w:p>
+      <w:pPr>
+        <w:spacing w:line="360" w:lineRule="auto"/>
+        <w:jc w:val="both"/>
+        <w:rPr>
+          <w:rFonts w:ascii="Times New Roman" w:hAnsi="Times New Roman" w:cs="Times New Roman"/>
+          <w:sz w:val="24"/>
+          <w:szCs w:val="24"/>
+        </w:rPr>
+      </w:pPr>
+    </w:p>
+    <w:p>
+      <w:pPr>
+        <w:spacing w:line="360" w:lineRule="auto"/>
+        <w:jc w:val="both"/>
+        <w:rPr>
+          <w:rFonts w:ascii="Times New Roman" w:hAnsi="Times New Roman" w:cs="Times New Roman"/>
+          <w:b/>
+          <w:sz w:val="24"/>
+          <w:szCs w:val="24"/>
+        </w:rPr>
+      </w:pPr>
+      <w:r>
+        <w:rPr>
+          <w:rFonts w:ascii="Times New Roman" w:hAnsi="Times New Roman" w:cs="Times New Roman"/>
+          <w:b/>
+          <w:sz w:val="24"/>
+          <w:szCs w:val="24"/>
+        </w:rPr>
+        <w:t>De manera específica</w:t>
+      </w:r>
+      <w:r>
+        <w:rPr>
+          <w:rFonts w:ascii="Times New Roman" w:hAnsi="Times New Roman" w:cs="Times New Roman"/>
+          <w:b/>
+          <w:sz w:val="24"/>
+          <w:szCs w:val="24"/>
+        </w:rPr>
+        <w:t>:</w:t>
+      </w:r>
+    </w:p>
+    <w:p>
+      <w:pPr>
+        <w:spacing w:line="360" w:lineRule="auto"/>
+        <w:jc w:val="both"/>
+        <w:rPr>
+          <w:rFonts w:ascii="Times New Roman" w:hAnsi="Times New Roman" w:cs="Times New Roman"/>
+          <w:sz w:val="24"/>
+          <w:szCs w:val="24"/>
+        </w:rPr>
+      </w:pPr>
+      <w:r>
+        <w:rPr>
+          <w:rFonts w:ascii="Times New Roman" w:hAnsi="Times New Roman" w:cs="Times New Roman"/>
+          <w:sz w:val="24"/>
+          <w:szCs w:val="24"/>
+        </w:rPr>
+        <w:t>Al iniciar la app, la pantalla inicial será la siguiente:</w:t>
+      </w:r>
+    </w:p>
+    <w:p>
+      <w:pPr>
+        <w:spacing w:line="360" w:lineRule="auto"/>
+        <w:jc w:val="center"/>
+        <w:rPr>
+          <w:rFonts w:ascii="Times New Roman" w:hAnsi="Times New Roman" w:cs="Times New Roman"/>
+          <w:b/>
+          <w:sz w:val="24"/>
+          <w:szCs w:val="24"/>
+        </w:rPr>
+      </w:pPr>
       <w:bookmarkStart w:id="0" w:name="_GoBack"/>
+      <w:r>
+        <w:rPr>
+          <w:noProof/>
+          <w:u w:val="single"/>
+          <w:lang w:eastAsia="es-AR"/>
+        </w:rPr>
+        <w:drawing>
+          <wp:inline distT="0" distB="0" distL="0" distR="0" wp14:anchorId="39342ABD" wp14:editId="6ABA9ACF">
+            <wp:extent cx="1982620" cy="4133850"/>
+            <wp:effectExtent l="0" t="0" r="0" b="0"/>
+            <wp:docPr id="1" name="Imagen 1"/>
+            <wp:cNvGraphicFramePr>
+              <a:graphicFrameLocks xmlns:a="http://schemas.openxmlformats.org/drawingml/2006/main" noChangeAspect="1"/>
+            </wp:cNvGraphicFramePr>
+            <a:graphic xmlns:a="http://schemas.openxmlformats.org/drawingml/2006/main">
+              <a:graphicData uri="http://schemas.openxmlformats.org/drawingml/2006/picture">
+                <pic:pic xmlns:pic="http://schemas.openxmlformats.org/drawingml/2006/picture">
+                  <pic:nvPicPr>
+                    <pic:cNvPr id="1" name=""/>
+                    <pic:cNvPicPr/>
+                  </pic:nvPicPr>
+                  <pic:blipFill>
+                    <a:blip r:embed="rId5"/>
+                    <a:stretch>
+                      <a:fillRect/>
+                    </a:stretch>
+                  </pic:blipFill>
+                  <pic:spPr>
+                    <a:xfrm>
+                      <a:off x="0" y="0"/>
+                      <a:ext cx="1984937" cy="4138681"/>
+                    </a:xfrm>
+                    <a:prstGeom prst="rect">
+                      <a:avLst/>
+                    </a:prstGeom>
+                  </pic:spPr>
+                </pic:pic>
+              </a:graphicData>
+            </a:graphic>
+          </wp:inline>
+        </w:drawing>
+      </w:r>
       <w:bookmarkEnd w:id="0"/>
+    </w:p>
+    <w:p>
+      <w:pPr>
+        <w:spacing w:line="360" w:lineRule="auto"/>
+        <w:jc w:val="both"/>
+        <w:rPr>
+          <w:rFonts w:ascii="Times New Roman" w:hAnsi="Times New Roman" w:cs="Times New Roman"/>
+          <w:b/>
+          <w:sz w:val="24"/>
+          <w:szCs w:val="24"/>
+        </w:rPr>
+      </w:pPr>
+      <w:r>
+        <w:rPr>
+          <w:rFonts w:ascii="Times New Roman" w:hAnsi="Times New Roman" w:cs="Times New Roman"/>
+          <w:b/>
+          <w:sz w:val="24"/>
+          <w:szCs w:val="24"/>
+        </w:rPr>
+        <w:t xml:space="preserve"> </w:t>
+      </w:r>
+    </w:p>
+    <w:p>
+      <w:pPr>
+        <w:spacing w:line="360" w:lineRule="auto"/>
+        <w:jc w:val="both"/>
+        <w:rPr>
+          <w:rFonts w:ascii="Times New Roman" w:hAnsi="Times New Roman" w:cs="Times New Roman"/>
+          <w:sz w:val="24"/>
+          <w:szCs w:val="24"/>
+        </w:rPr>
+      </w:pPr>
+      <w:r>
+        <w:rPr>
+          <w:rFonts w:ascii="Times New Roman" w:hAnsi="Times New Roman" w:cs="Times New Roman"/>
+          <w:sz w:val="24"/>
+          <w:szCs w:val="24"/>
+        </w:rPr>
+        <w:t xml:space="preserve">Si el usuario, en la búsqueda por </w:t>
+      </w:r>
+      <w:proofErr w:type="spellStart"/>
+      <w:r>
+        <w:rPr>
+          <w:rFonts w:ascii="Times New Roman" w:hAnsi="Times New Roman" w:cs="Times New Roman"/>
+          <w:sz w:val="24"/>
+          <w:szCs w:val="24"/>
+        </w:rPr>
+        <w:t>dia</w:t>
+      </w:r>
+      <w:proofErr w:type="spellEnd"/>
+      <w:r>
+        <w:rPr>
+          <w:rFonts w:ascii="Times New Roman" w:hAnsi="Times New Roman" w:cs="Times New Roman"/>
+          <w:sz w:val="24"/>
+          <w:szCs w:val="24"/>
+        </w:rPr>
+        <w:t xml:space="preserve"> selecciona, por ejemplo (nro.1), “lunes – visitar guiadas”, la app lanzara la siguiente pantalla:</w:t>
+      </w:r>
+    </w:p>
+    <w:p>
+      <w:pPr>
+        <w:spacing w:line="360" w:lineRule="auto"/>
+        <w:jc w:val="center"/>
+        <w:rPr>
+          <w:rFonts w:ascii="Times New Roman" w:hAnsi="Times New Roman" w:cs="Times New Roman"/>
+          <w:sz w:val="24"/>
+          <w:szCs w:val="24"/>
+        </w:rPr>
+      </w:pPr>
+      <w:r>
+        <w:rPr>
+          <w:noProof/>
+          <w:lang w:eastAsia="es-AR"/>
+        </w:rPr>
+        <w:lastRenderedPageBreak/>
+        <w:drawing>
+          <wp:inline distT="0" distB="0" distL="0" distR="0" wp14:anchorId="6E72EE73" wp14:editId="1E6EF6D9">
+            <wp:extent cx="1687458" cy="3689350"/>
+            <wp:effectExtent l="0" t="0" r="8255" b="6350"/>
+            <wp:docPr id="2" name="Imagen 2"/>
+            <wp:cNvGraphicFramePr>
+              <a:graphicFrameLocks xmlns:a="http://schemas.openxmlformats.org/drawingml/2006/main" noChangeAspect="1"/>
+            </wp:cNvGraphicFramePr>
+            <a:graphic xmlns:a="http://schemas.openxmlformats.org/drawingml/2006/main">
+              <a:graphicData uri="http://schemas.openxmlformats.org/drawingml/2006/picture">
+                <pic:pic xmlns:pic="http://schemas.openxmlformats.org/drawingml/2006/picture">
+                  <pic:nvPicPr>
+                    <pic:cNvPr id="1" name=""/>
+                    <pic:cNvPicPr/>
+                  </pic:nvPicPr>
+                  <pic:blipFill>
+                    <a:blip r:embed="rId6"/>
+                    <a:stretch>
+                      <a:fillRect/>
+                    </a:stretch>
+                  </pic:blipFill>
+                  <pic:spPr>
+                    <a:xfrm>
+                      <a:off x="0" y="0"/>
+                      <a:ext cx="1692367" cy="3700082"/>
+                    </a:xfrm>
+                    <a:prstGeom prst="rect">
+                      <a:avLst/>
+                    </a:prstGeom>
+                  </pic:spPr>
+                </pic:pic>
+              </a:graphicData>
+            </a:graphic>
+          </wp:inline>
+        </w:drawing>
+      </w:r>
+      <w:r>
+        <w:rPr>
+          <w:noProof/>
+          <w:lang w:eastAsia="es-AR"/>
+        </w:rPr>
+        <w:drawing>
+          <wp:inline distT="0" distB="0" distL="0" distR="0" wp14:anchorId="24E4C184" wp14:editId="4B0DCA26">
+            <wp:extent cx="1748679" cy="3689350"/>
+            <wp:effectExtent l="0" t="0" r="4445" b="6350"/>
+            <wp:docPr id="3" name="Imagen 3"/>
+            <wp:cNvGraphicFramePr>
+              <a:graphicFrameLocks xmlns:a="http://schemas.openxmlformats.org/drawingml/2006/main" noChangeAspect="1"/>
+            </wp:cNvGraphicFramePr>
+            <a:graphic xmlns:a="http://schemas.openxmlformats.org/drawingml/2006/main">
+              <a:graphicData uri="http://schemas.openxmlformats.org/drawingml/2006/picture">
+                <pic:pic xmlns:pic="http://schemas.openxmlformats.org/drawingml/2006/picture">
+                  <pic:nvPicPr>
+                    <pic:cNvPr id="1" name=""/>
+                    <pic:cNvPicPr/>
+                  </pic:nvPicPr>
+                  <pic:blipFill>
+                    <a:blip r:embed="rId7"/>
+                    <a:stretch>
+                      <a:fillRect/>
+                    </a:stretch>
+                  </pic:blipFill>
+                  <pic:spPr>
+                    <a:xfrm>
+                      <a:off x="0" y="0"/>
+                      <a:ext cx="1758839" cy="3710786"/>
+                    </a:xfrm>
+                    <a:prstGeom prst="rect">
+                      <a:avLst/>
+                    </a:prstGeom>
+                  </pic:spPr>
+                </pic:pic>
+              </a:graphicData>
+            </a:graphic>
+          </wp:inline>
+        </w:drawing>
+      </w:r>
+    </w:p>
+    <w:p>
+      <w:pPr>
+        <w:spacing w:line="360" w:lineRule="auto"/>
+        <w:jc w:val="both"/>
+        <w:rPr>
+          <w:rFonts w:ascii="Times New Roman" w:hAnsi="Times New Roman" w:cs="Times New Roman"/>
+          <w:sz w:val="24"/>
+          <w:szCs w:val="24"/>
+        </w:rPr>
+      </w:pPr>
+      <w:r>
+        <w:rPr>
+          <w:rFonts w:ascii="Times New Roman" w:hAnsi="Times New Roman" w:cs="Times New Roman"/>
+          <w:sz w:val="24"/>
+          <w:szCs w:val="24"/>
+        </w:rPr>
+        <w:t>Las dos imágenes anteriores corresponden a la misma pantalla solo que para poder visualizar todo el contenido, el usuario deberá ir bajando en la navegación.</w:t>
+      </w:r>
+    </w:p>
+    <w:p>
+      <w:pPr>
+        <w:spacing w:line="360" w:lineRule="auto"/>
+        <w:jc w:val="both"/>
+        <w:rPr>
+          <w:rFonts w:ascii="Times New Roman" w:hAnsi="Times New Roman" w:cs="Times New Roman"/>
+          <w:sz w:val="24"/>
+          <w:szCs w:val="24"/>
+        </w:rPr>
+      </w:pPr>
+      <w:r>
+        <w:rPr>
+          <w:rFonts w:ascii="Times New Roman" w:hAnsi="Times New Roman" w:cs="Times New Roman"/>
+          <w:sz w:val="24"/>
+          <w:szCs w:val="24"/>
+        </w:rPr>
+        <w:t xml:space="preserve">Otra posibilidad de ejemplo (nro.2) seria seleccionar la combinación de búsqueda por </w:t>
+      </w:r>
+      <w:proofErr w:type="spellStart"/>
+      <w:r>
+        <w:rPr>
+          <w:rFonts w:ascii="Times New Roman" w:hAnsi="Times New Roman" w:cs="Times New Roman"/>
+          <w:sz w:val="24"/>
+          <w:szCs w:val="24"/>
+        </w:rPr>
+        <w:t>dia</w:t>
+      </w:r>
+      <w:proofErr w:type="spellEnd"/>
+      <w:r>
+        <w:rPr>
+          <w:rFonts w:ascii="Times New Roman" w:hAnsi="Times New Roman" w:cs="Times New Roman"/>
+          <w:sz w:val="24"/>
+          <w:szCs w:val="24"/>
+        </w:rPr>
+        <w:t xml:space="preserve"> “martes, gastronomía” y la pantalla a observarse seria la siguiente:</w:t>
+      </w:r>
+    </w:p>
+    <w:p>
+      <w:pPr>
+        <w:spacing w:line="360" w:lineRule="auto"/>
+        <w:jc w:val="center"/>
+        <w:rPr>
+          <w:rFonts w:ascii="Times New Roman" w:hAnsi="Times New Roman" w:cs="Times New Roman"/>
+          <w:sz w:val="24"/>
+          <w:szCs w:val="24"/>
+        </w:rPr>
+      </w:pPr>
+      <w:r>
+        <w:rPr>
+          <w:noProof/>
+          <w:lang w:eastAsia="es-AR"/>
+        </w:rPr>
+        <w:drawing>
+          <wp:inline distT="0" distB="0" distL="0" distR="0" wp14:anchorId="27FC3774" wp14:editId="4DE16452">
+            <wp:extent cx="1462569" cy="3206750"/>
+            <wp:effectExtent l="0" t="0" r="4445" b="0"/>
+            <wp:docPr id="6" name="Imagen 6"/>
+            <wp:cNvGraphicFramePr>
+              <a:graphicFrameLocks xmlns:a="http://schemas.openxmlformats.org/drawingml/2006/main" noChangeAspect="1"/>
+            </wp:cNvGraphicFramePr>
+            <a:graphic xmlns:a="http://schemas.openxmlformats.org/drawingml/2006/main">
+              <a:graphicData uri="http://schemas.openxmlformats.org/drawingml/2006/picture">
+                <pic:pic xmlns:pic="http://schemas.openxmlformats.org/drawingml/2006/picture">
+                  <pic:nvPicPr>
+                    <pic:cNvPr id="1" name=""/>
+                    <pic:cNvPicPr/>
+                  </pic:nvPicPr>
+                  <pic:blipFill>
+                    <a:blip r:embed="rId8"/>
+                    <a:stretch>
+                      <a:fillRect/>
+                    </a:stretch>
+                  </pic:blipFill>
+                  <pic:spPr>
+                    <a:xfrm>
+                      <a:off x="0" y="0"/>
+                      <a:ext cx="1465428" cy="3213019"/>
+                    </a:xfrm>
+                    <a:prstGeom prst="rect">
+                      <a:avLst/>
+                    </a:prstGeom>
+                  </pic:spPr>
+                </pic:pic>
+              </a:graphicData>
+            </a:graphic>
+          </wp:inline>
+        </w:drawing>
+      </w:r>
+    </w:p>
+    <w:p>
+      <w:pPr>
+        <w:spacing w:line="360" w:lineRule="auto"/>
+        <w:jc w:val="center"/>
+        <w:rPr>
+          <w:rFonts w:ascii="Times New Roman" w:hAnsi="Times New Roman" w:cs="Times New Roman"/>
+          <w:sz w:val="24"/>
+          <w:szCs w:val="24"/>
+        </w:rPr>
+      </w:pPr>
+      <w:r>
+        <w:rPr>
+          <w:noProof/>
+          <w:lang w:eastAsia="es-AR"/>
+        </w:rPr>
+        <w:lastRenderedPageBreak/>
+        <w:drawing>
+          <wp:inline distT="0" distB="0" distL="0" distR="0" wp14:anchorId="4E0E5DE3" wp14:editId="2B19A375">
+            <wp:extent cx="1873250" cy="4132863"/>
+            <wp:effectExtent l="0" t="0" r="0" b="1270"/>
+            <wp:docPr id="4" name="Imagen 4"/>
+            <wp:cNvGraphicFramePr>
+              <a:graphicFrameLocks xmlns:a="http://schemas.openxmlformats.org/drawingml/2006/main" noChangeAspect="1"/>
+            </wp:cNvGraphicFramePr>
+            <a:graphic xmlns:a="http://schemas.openxmlformats.org/drawingml/2006/main">
+              <a:graphicData uri="http://schemas.openxmlformats.org/drawingml/2006/picture">
+                <pic:pic xmlns:pic="http://schemas.openxmlformats.org/drawingml/2006/picture">
+                  <pic:nvPicPr>
+                    <pic:cNvPr id="1" name=""/>
+                    <pic:cNvPicPr/>
+                  </pic:nvPicPr>
+                  <pic:blipFill>
+                    <a:blip r:embed="rId9"/>
+                    <a:stretch>
+                      <a:fillRect/>
+                    </a:stretch>
+                  </pic:blipFill>
+                  <pic:spPr>
+                    <a:xfrm>
+                      <a:off x="0" y="0"/>
+                      <a:ext cx="1885119" cy="4159049"/>
+                    </a:xfrm>
+                    <a:prstGeom prst="rect">
+                      <a:avLst/>
+                    </a:prstGeom>
+                  </pic:spPr>
+                </pic:pic>
+              </a:graphicData>
+            </a:graphic>
+          </wp:inline>
+        </w:drawing>
+      </w:r>
+    </w:p>
+    <w:p>
+      <w:pPr>
+        <w:spacing w:line="360" w:lineRule="auto"/>
+        <w:jc w:val="both"/>
+        <w:rPr>
+          <w:rFonts w:ascii="Times New Roman" w:hAnsi="Times New Roman" w:cs="Times New Roman"/>
+          <w:sz w:val="24"/>
+          <w:szCs w:val="24"/>
+        </w:rPr>
+      </w:pPr>
+      <w:r>
+        <w:rPr>
+          <w:rFonts w:ascii="Times New Roman" w:hAnsi="Times New Roman" w:cs="Times New Roman"/>
+          <w:sz w:val="24"/>
+          <w:szCs w:val="24"/>
+        </w:rPr>
+        <w:t>La idea es que si el usuario desea visualizar todo el texto que posee la descripción, tenga que navegar hacia abajo.</w:t>
+      </w:r>
+    </w:p>
+    <w:p>
+      <w:pPr>
+        <w:spacing w:line="360" w:lineRule="auto"/>
+        <w:jc w:val="both"/>
+        <w:rPr>
+          <w:rFonts w:ascii="Times New Roman" w:hAnsi="Times New Roman" w:cs="Times New Roman"/>
+          <w:sz w:val="24"/>
+          <w:szCs w:val="24"/>
+        </w:rPr>
+      </w:pPr>
+      <w:r>
+        <w:rPr>
+          <w:rFonts w:ascii="Times New Roman" w:hAnsi="Times New Roman" w:cs="Times New Roman"/>
+          <w:sz w:val="24"/>
+          <w:szCs w:val="24"/>
+        </w:rPr>
+        <w:t xml:space="preserve">Por otro lado, la </w:t>
+      </w:r>
+      <w:proofErr w:type="spellStart"/>
+      <w:r>
+        <w:rPr>
+          <w:rFonts w:ascii="Times New Roman" w:hAnsi="Times New Roman" w:cs="Times New Roman"/>
+          <w:sz w:val="24"/>
+          <w:szCs w:val="24"/>
+        </w:rPr>
+        <w:t>ultima</w:t>
+      </w:r>
+      <w:proofErr w:type="spellEnd"/>
+      <w:r>
+        <w:rPr>
+          <w:rFonts w:ascii="Times New Roman" w:hAnsi="Times New Roman" w:cs="Times New Roman"/>
+          <w:sz w:val="24"/>
+          <w:szCs w:val="24"/>
+        </w:rPr>
+        <w:t xml:space="preserve"> combinación que desarrollamos hasta el momento es la de “martes visitas guiadas”.</w:t>
+      </w:r>
+    </w:p>
+    <w:p>
+      <w:pPr>
+        <w:spacing w:line="360" w:lineRule="auto"/>
+        <w:jc w:val="center"/>
+        <w:rPr>
+          <w:rFonts w:ascii="Times New Roman" w:hAnsi="Times New Roman" w:cs="Times New Roman"/>
+          <w:sz w:val="24"/>
+          <w:szCs w:val="24"/>
+        </w:rPr>
+      </w:pPr>
+      <w:r>
+        <w:rPr>
+          <w:noProof/>
+          <w:lang w:eastAsia="es-AR"/>
+        </w:rPr>
+        <w:drawing>
+          <wp:inline distT="0" distB="0" distL="0" distR="0" wp14:anchorId="33863ECD" wp14:editId="365B442F">
+            <wp:extent cx="1371155" cy="3117850"/>
+            <wp:effectExtent l="0" t="0" r="635" b="6350"/>
+            <wp:docPr id="5" name="Imagen 5"/>
+            <wp:cNvGraphicFramePr>
+              <a:graphicFrameLocks xmlns:a="http://schemas.openxmlformats.org/drawingml/2006/main" noChangeAspect="1"/>
+            </wp:cNvGraphicFramePr>
+            <a:graphic xmlns:a="http://schemas.openxmlformats.org/drawingml/2006/main">
+              <a:graphicData uri="http://schemas.openxmlformats.org/drawingml/2006/picture">
+                <pic:pic xmlns:pic="http://schemas.openxmlformats.org/drawingml/2006/picture">
+                  <pic:nvPicPr>
+                    <pic:cNvPr id="1" name=""/>
+                    <pic:cNvPicPr/>
+                  </pic:nvPicPr>
+                  <pic:blipFill>
+                    <a:blip r:embed="rId10"/>
+                    <a:stretch>
+                      <a:fillRect/>
+                    </a:stretch>
+                  </pic:blipFill>
+                  <pic:spPr>
+                    <a:xfrm>
+                      <a:off x="0" y="0"/>
+                      <a:ext cx="1376575" cy="3130174"/>
+                    </a:xfrm>
+                    <a:prstGeom prst="rect">
+                      <a:avLst/>
+                    </a:prstGeom>
+                  </pic:spPr>
+                </pic:pic>
+              </a:graphicData>
+            </a:graphic>
+          </wp:inline>
+        </w:drawing>
+      </w:r>
+    </w:p>
+    <w:p>
+      <w:pPr>
+        <w:spacing w:line="360" w:lineRule="auto"/>
+        <w:jc w:val="both"/>
+        <w:rPr>
+          <w:rFonts w:ascii="Times New Roman" w:hAnsi="Times New Roman" w:cs="Times New Roman"/>
+          <w:sz w:val="24"/>
+          <w:szCs w:val="24"/>
+        </w:rPr>
+      </w:pPr>
+    </w:p>
+    <w:p>
+      <w:pPr>
+        <w:spacing w:line="360" w:lineRule="auto"/>
+        <w:jc w:val="center"/>
+        <w:rPr>
+          <w:rFonts w:ascii="Times New Roman" w:hAnsi="Times New Roman" w:cs="Times New Roman"/>
+          <w:sz w:val="24"/>
+          <w:szCs w:val="24"/>
+        </w:rPr>
+      </w:pPr>
+      <w:r>
+        <w:rPr>
+          <w:noProof/>
+          <w:lang w:eastAsia="es-AR"/>
+        </w:rPr>
+        <w:drawing>
+          <wp:inline distT="0" distB="0" distL="0" distR="0" wp14:anchorId="370F1E5B" wp14:editId="55B1DC77">
+            <wp:extent cx="1902182" cy="4089400"/>
+            <wp:effectExtent l="0" t="0" r="3175" b="6350"/>
+            <wp:docPr id="8" name="Imagen 8"/>
+            <wp:cNvGraphicFramePr>
+              <a:graphicFrameLocks xmlns:a="http://schemas.openxmlformats.org/drawingml/2006/main" noChangeAspect="1"/>
+            </wp:cNvGraphicFramePr>
+            <a:graphic xmlns:a="http://schemas.openxmlformats.org/drawingml/2006/main">
+              <a:graphicData uri="http://schemas.openxmlformats.org/drawingml/2006/picture">
+                <pic:pic xmlns:pic="http://schemas.openxmlformats.org/drawingml/2006/picture">
+                  <pic:nvPicPr>
+                    <pic:cNvPr id="1" name=""/>
+                    <pic:cNvPicPr/>
+                  </pic:nvPicPr>
+                  <pic:blipFill>
+                    <a:blip r:embed="rId11"/>
+                    <a:stretch>
+                      <a:fillRect/>
+                    </a:stretch>
+                  </pic:blipFill>
+                  <pic:spPr>
+                    <a:xfrm>
+                      <a:off x="0" y="0"/>
+                      <a:ext cx="1907949" cy="4101798"/>
+                    </a:xfrm>
+                    <a:prstGeom prst="rect">
+                      <a:avLst/>
+                    </a:prstGeom>
+                  </pic:spPr>
+                </pic:pic>
+              </a:graphicData>
+            </a:graphic>
+          </wp:inline>
+        </w:drawing>
+      </w:r>
+    </w:p>
+    <w:p>
+      <w:pPr>
+        <w:spacing w:line="360" w:lineRule="auto"/>
+        <w:jc w:val="both"/>
+        <w:rPr>
+          <w:rFonts w:ascii="Times New Roman" w:hAnsi="Times New Roman" w:cs="Times New Roman"/>
+          <w:sz w:val="24"/>
+          <w:szCs w:val="24"/>
+        </w:rPr>
+      </w:pPr>
+      <w:r>
+        <w:rPr>
+          <w:rFonts w:ascii="Times New Roman" w:hAnsi="Times New Roman" w:cs="Times New Roman"/>
+          <w:sz w:val="24"/>
+          <w:szCs w:val="24"/>
+        </w:rPr>
+        <w:t xml:space="preserve">La combinación abre una pantalla con información destacada sobre la temática y agregamos un formulario de contacto para que el usuario pueda cargar sus datos y </w:t>
+      </w:r>
+      <w:proofErr w:type="spellStart"/>
+      <w:r>
+        <w:rPr>
+          <w:rFonts w:ascii="Times New Roman" w:hAnsi="Times New Roman" w:cs="Times New Roman"/>
+          <w:sz w:val="24"/>
+          <w:szCs w:val="24"/>
+        </w:rPr>
+        <w:t>asi</w:t>
+      </w:r>
+      <w:proofErr w:type="spellEnd"/>
+      <w:r>
+        <w:rPr>
+          <w:rFonts w:ascii="Times New Roman" w:hAnsi="Times New Roman" w:cs="Times New Roman"/>
+          <w:sz w:val="24"/>
+          <w:szCs w:val="24"/>
+        </w:rPr>
+        <w:t xml:space="preserve"> acceder a reservas especiales.</w:t>
+      </w:r>
+    </w:p>
+    <w:p>
+      <w:pPr>
+        <w:spacing w:line="360" w:lineRule="auto"/>
+        <w:jc w:val="both"/>
+        <w:rPr>
+          <w:rFonts w:ascii="Times New Roman" w:hAnsi="Times New Roman" w:cs="Times New Roman"/>
+          <w:sz w:val="24"/>
+          <w:szCs w:val="24"/>
+        </w:rPr>
+      </w:pPr>
+      <w:r>
+        <w:rPr>
+          <w:rFonts w:ascii="Times New Roman" w:hAnsi="Times New Roman" w:cs="Times New Roman"/>
+          <w:sz w:val="24"/>
+          <w:szCs w:val="24"/>
+        </w:rPr>
+        <w:t>Una vez que se presiona el botón “enviar”, se emite un mensaje de confirmación y se invita al usuario a regresar (en este caso, la app te regresa a la pantalla inicial).</w:t>
+      </w:r>
+    </w:p>
+    <w:p>
+      <w:pPr>
+        <w:spacing w:line="360" w:lineRule="auto"/>
+        <w:jc w:val="center"/>
+        <w:rPr>
+          <w:rFonts w:ascii="Times New Roman" w:hAnsi="Times New Roman" w:cs="Times New Roman"/>
+          <w:sz w:val="24"/>
+          <w:szCs w:val="24"/>
+        </w:rPr>
+      </w:pPr>
+      <w:r>
+        <w:rPr>
+          <w:noProof/>
+          <w:lang w:eastAsia="es-AR"/>
+        </w:rPr>
+        <w:drawing>
+          <wp:inline distT="0" distB="0" distL="0" distR="0" wp14:anchorId="2DF68AB7" wp14:editId="6B9CD7E8">
+            <wp:extent cx="1090009" cy="2381250"/>
+            <wp:effectExtent l="0" t="0" r="0" b="0"/>
+            <wp:docPr id="9" name="Imagen 9"/>
+            <wp:cNvGraphicFramePr>
+              <a:graphicFrameLocks xmlns:a="http://schemas.openxmlformats.org/drawingml/2006/main" noChangeAspect="1"/>
+            </wp:cNvGraphicFramePr>
+            <a:graphic xmlns:a="http://schemas.openxmlformats.org/drawingml/2006/main">
+              <a:graphicData uri="http://schemas.openxmlformats.org/drawingml/2006/picture">
+                <pic:pic xmlns:pic="http://schemas.openxmlformats.org/drawingml/2006/picture">
+                  <pic:nvPicPr>
+                    <pic:cNvPr id="1" name=""/>
+                    <pic:cNvPicPr/>
+                  </pic:nvPicPr>
+                  <pic:blipFill>
+                    <a:blip r:embed="rId12"/>
+                    <a:stretch>
+                      <a:fillRect/>
+                    </a:stretch>
+                  </pic:blipFill>
+                  <pic:spPr>
+                    <a:xfrm>
+                      <a:off x="0" y="0"/>
+                      <a:ext cx="1093557" cy="2389001"/>
+                    </a:xfrm>
+                    <a:prstGeom prst="rect">
+                      <a:avLst/>
+                    </a:prstGeom>
+                  </pic:spPr>
+                </pic:pic>
+              </a:graphicData>
+            </a:graphic>
+          </wp:inline>
+        </w:drawing>
+      </w:r>
     </w:p>
     <w:sectPr>
       <w:pgSz w:w="11906" w:h="16838"/>
@@ -1376,6 +2201,7 @@
   <w:style w:type="character" w:default="1" w:styleId="Fuentedeprrafopredeter">
     <w:name w:val="Default Paragraph Font"/>
     <w:uiPriority w:val="1"/>
+    <w:semiHidden/>
     <w:unhideWhenUsed/>
   </w:style>
   <w:style w:type="table" w:default="1" w:styleId="Tablanormal">

</xml_diff>